<commit_message>
Change to fix with new format
</commit_message>
<xml_diff>
--- a/com/CrabbySpeck/PTAG/assets/story/Python Text Adventure Game.docx
+++ b/com/CrabbySpeck/PTAG/assets/story/Python Text Adventure Game.docx
@@ -224,7 +224,15 @@
         <w:t xml:space="preserve">1.2: </w:t>
       </w:r>
       <w:r>
-        <w:t>Hallway (2,1)</w:t>
+        <w:t>Hallway (2</w:t>
+      </w:r>
+      <w:proofErr w:type="gramStart"/>
+      <w:r>
+        <w:t>,1</w:t>
+      </w:r>
+      <w:proofErr w:type="gramEnd"/>
+      <w:r>
+        <w:t>)</w:t>
       </w:r>
     </w:p>
     <w:p>
@@ -337,7 +345,15 @@
         </w:numPr>
       </w:pPr>
       <w:r>
-        <w:t>You’re right before the intersection and you see another sign on the hallway cutting perpendicular to the hallway you’re in. It says “Hallway A”. You can’t see anything down the hallway to your left, and there is no hallway to you’re right. But you also hear a thudding sound.</w:t>
+        <w:t xml:space="preserve">You’re right before the intersection and you see another sign on the hallway cutting perpendicular to the hallway you’re in. It says “Hallway A”. You can’t see anything down the hallway to your left, and there is </w:t>
+      </w:r>
+      <w:proofErr w:type="gramStart"/>
+      <w:r>
+        <w:t>no hallway to you’re</w:t>
+      </w:r>
+      <w:proofErr w:type="gramEnd"/>
+      <w:r>
+        <w:t xml:space="preserve"> right. But you also hear a thudding sound.</w:t>
       </w:r>
     </w:p>
     <w:p>
@@ -396,8 +412,6 @@
       <w:r>
         <w:t>s</w:t>
       </w:r>
-      <w:bookmarkStart w:id="0" w:name="_GoBack"/>
-      <w:bookmarkEnd w:id="0"/>
       <w:r>
         <w:t xml:space="preserve"> “Go back”’</w:t>
       </w:r>
@@ -431,13 +445,23 @@
       </w:pPr>
       <w:r>
         <w:lastRenderedPageBreak/>
-        <w:t>1.3: Hallway 1.1-2</w:t>
+        <w:t>1.3: Hallway (3</w:t>
+      </w:r>
+      <w:proofErr w:type="gramStart"/>
+      <w:r>
+        <w:t>,2</w:t>
+      </w:r>
+      <w:proofErr w:type="gramEnd"/>
+      <w:r>
+        <w:t>)</w:t>
       </w:r>
     </w:p>
     <w:p>
       <w:r>
         <w:t>As soon as you turn the corner, you see a solider walking down the hallway towards you. You also see a room to the left and a room to the right. The solider, who is a private, notices you and starts to run towards you. What do you do?</w:t>
       </w:r>
+      <w:bookmarkStart w:id="0" w:name="_GoBack"/>
+      <w:bookmarkEnd w:id="0"/>
     </w:p>
     <w:sectPr>
       <w:pgSz w:w="12240" w:h="15840"/>
@@ -3095,7 +3119,7 @@
   <a:extraClrSchemeLst/>
   <a:extLst>
     <a:ext uri="{05A4C25C-085E-4340-85A3-A5531E510DB2}">
-      <thm15:themeFamily xmlns:thm15="http://schemas.microsoft.com/office/thememl/2012/main" xmlns="" name="Office Theme" id="{62F939B6-93AF-4DB8-9C6B-D6C7DFDC589F}" vid="{4A3C46E8-61CC-4603-A589-7422A47A8E4A}"/>
+      <thm15:themeFamily xmlns="" xmlns:thm15="http://schemas.microsoft.com/office/thememl/2012/main" name="Office Theme" id="{62F939B6-93AF-4DB8-9C6B-D6C7DFDC589F}" vid="{4A3C46E8-61CC-4603-A589-7422A47A8E4A}"/>
     </a:ext>
   </a:extLst>
 </a:theme>
@@ -3123,7 +3147,7 @@
 </file>
 
 <file path=customXml/itemProps2.xml><?xml version="1.0" encoding="utf-8"?>
-<ds:datastoreItem xmlns:ds="http://schemas.openxmlformats.org/officeDocument/2006/customXml" ds:itemID="{F67408D4-7877-4F5B-9EE0-C29E8F00D66C}">
+<ds:datastoreItem xmlns:ds="http://schemas.openxmlformats.org/officeDocument/2006/customXml" ds:itemID="{9BF8C1EB-DD9B-40F6-994A-8507045720A7}">
   <ds:schemaRefs>
     <ds:schemaRef ds:uri="http://schemas.openxmlformats.org/officeDocument/2006/bibliography"/>
   </ds:schemaRefs>

</xml_diff>

<commit_message>
Another Ignore plus 1.3
</commit_message>
<xml_diff>
--- a/com/CrabbySpeck/PTAG/assets/story/Python Text Adventure Game.docx
+++ b/com/CrabbySpeck/PTAG/assets/story/Python Text Adventure Game.docx
@@ -224,16 +224,10 @@
         <w:t xml:space="preserve">1.2: </w:t>
       </w:r>
       <w:r>
-        <w:t>Hallway (2</w:t>
-      </w:r>
-      <w:proofErr w:type="gramStart"/>
-      <w:r>
-        <w:t>,1</w:t>
-      </w:r>
-      <w:proofErr w:type="gramEnd"/>
-      <w:r>
-        <w:t>)</w:t>
-      </w:r>
+        <w:t>Hallway (2,1)</w:t>
+      </w:r>
+      <w:bookmarkStart w:id="0" w:name="_GoBack"/>
+      <w:bookmarkEnd w:id="0"/>
     </w:p>
     <w:p>
       <w:r>
@@ -347,11 +341,9 @@
       <w:r>
         <w:t xml:space="preserve">You’re right before the intersection and you see another sign on the hallway cutting perpendicular to the hallway you’re in. It says “Hallway A”. You can’t see anything down the hallway to your left, and there is </w:t>
       </w:r>
-      <w:proofErr w:type="gramStart"/>
-      <w:r>
-        <w:t>no hallway to you’re</w:t>
-      </w:r>
-      <w:proofErr w:type="gramEnd"/>
+      <w:r>
+        <w:t>no hallways to you’re</w:t>
+      </w:r>
       <w:r>
         <w:t xml:space="preserve"> right. But you also hear a thudding sound.</w:t>
       </w:r>
@@ -445,23 +437,136 @@
       </w:pPr>
       <w:r>
         <w:lastRenderedPageBreak/>
-        <w:t>1.3: Hallway (3</w:t>
-      </w:r>
-      <w:proofErr w:type="gramStart"/>
-      <w:r>
-        <w:t>,2</w:t>
-      </w:r>
-      <w:proofErr w:type="gramEnd"/>
-      <w:r>
-        <w:t>)</w:t>
+        <w:t>1.3: Hallway (3,2)</w:t>
       </w:r>
     </w:p>
     <w:p>
       <w:r>
         <w:t>As soon as you turn the corner, you see a solider walking down the hallway towards you. You also see a room to the left and a room to the right. The solider, who is a private, notices you and starts to run towards you. What do you do?</w:t>
       </w:r>
-      <w:bookmarkStart w:id="0" w:name="_GoBack"/>
-      <w:bookmarkEnd w:id="0"/>
+    </w:p>
+    <w:p>
+      <w:pPr>
+        <w:pStyle w:val="ListParagraph"/>
+        <w:numPr>
+          <w:ilvl w:val="0"/>
+          <w:numId w:val="20"/>
+        </w:numPr>
+      </w:pPr>
+      <w:r>
+        <w:t>Run for the office to your left</w:t>
+      </w:r>
+    </w:p>
+    <w:p>
+      <w:pPr>
+        <w:pStyle w:val="ListParagraph"/>
+        <w:numPr>
+          <w:ilvl w:val="1"/>
+          <w:numId w:val="20"/>
+        </w:numPr>
+      </w:pPr>
+      <w:r>
+        <w:t>The door is locked and the private is getting much closer</w:t>
+      </w:r>
+    </w:p>
+    <w:p>
+      <w:pPr>
+        <w:pStyle w:val="ListParagraph"/>
+        <w:numPr>
+          <w:ilvl w:val="2"/>
+          <w:numId w:val="20"/>
+        </w:numPr>
+      </w:pPr>
+      <w:r>
+        <w:rPr>
+          <w:b/>
+        </w:rPr>
+        <w:t>CB</w:t>
+      </w:r>
+      <w:r>
+        <w:t>: Replace 01 with 02.</w:t>
+      </w:r>
+    </w:p>
+    <w:p>
+      <w:pPr>
+        <w:pStyle w:val="ListParagraph"/>
+        <w:numPr>
+          <w:ilvl w:val="2"/>
+          <w:numId w:val="20"/>
+        </w:numPr>
+      </w:pPr>
+      <w:r>
+        <w:rPr>
+          <w:b/>
+        </w:rPr>
+        <w:t>CB</w:t>
+      </w:r>
+      <w:r>
+        <w:t>: Remove 02</w:t>
+      </w:r>
+    </w:p>
+    <w:p>
+      <w:pPr>
+        <w:pStyle w:val="ListParagraph"/>
+        <w:numPr>
+          <w:ilvl w:val="0"/>
+          <w:numId w:val="20"/>
+        </w:numPr>
+      </w:pPr>
+      <w:r>
+        <w:t>Run for the office to your right</w:t>
+      </w:r>
+    </w:p>
+    <w:p>
+      <w:pPr>
+        <w:pStyle w:val="ListParagraph"/>
+        <w:numPr>
+          <w:ilvl w:val="1"/>
+          <w:numId w:val="20"/>
+        </w:numPr>
+      </w:pPr>
+      <w:r>
+        <w:t xml:space="preserve">You enter the office and slam the door. </w:t>
+      </w:r>
+      <w:r>
+        <w:rPr>
+          <w:b/>
+        </w:rPr>
+        <w:t>EO</w:t>
+      </w:r>
+    </w:p>
+    <w:p>
+      <w:pPr>
+        <w:pStyle w:val="ListParagraph"/>
+        <w:numPr>
+          <w:ilvl w:val="0"/>
+          <w:numId w:val="20"/>
+        </w:numPr>
+      </w:pPr>
+      <w:r>
+        <w:t>Attack the private (1-2DP)</w:t>
+      </w:r>
+    </w:p>
+    <w:p>
+      <w:pPr>
+        <w:pStyle w:val="ListParagraph"/>
+        <w:numPr>
+          <w:ilvl w:val="1"/>
+          <w:numId w:val="20"/>
+        </w:numPr>
+      </w:pPr>
+      <w:r>
+        <w:t xml:space="preserve">You get the first hit, </w:t>
+      </w:r>
+      <w:r>
+        <w:rPr>
+          <w:b/>
+        </w:rPr>
+        <w:t>GTC:</w:t>
+      </w:r>
+      <w:r>
+        <w:t xml:space="preserve"> Private</w:t>
+      </w:r>
     </w:p>
     <w:sectPr>
       <w:pgSz w:w="12240" w:h="15840"/>
@@ -1123,6 +1228,92 @@
       </w:pPr>
     </w:lvl>
     <w:lvl w:ilvl="3" w:tplc="0409000F">
+      <w:start w:val="1"/>
+      <w:numFmt w:val="decimal"/>
+      <w:lvlText w:val="%4."/>
+      <w:lvlJc w:val="left"/>
+      <w:pPr>
+        <w:ind w:left="2880" w:hanging="360"/>
+      </w:pPr>
+    </w:lvl>
+    <w:lvl w:ilvl="4" w:tplc="04090019" w:tentative="1">
+      <w:start w:val="1"/>
+      <w:numFmt w:val="lowerLetter"/>
+      <w:lvlText w:val="%5."/>
+      <w:lvlJc w:val="left"/>
+      <w:pPr>
+        <w:ind w:left="3600" w:hanging="360"/>
+      </w:pPr>
+    </w:lvl>
+    <w:lvl w:ilvl="5" w:tplc="0409001B" w:tentative="1">
+      <w:start w:val="1"/>
+      <w:numFmt w:val="lowerRoman"/>
+      <w:lvlText w:val="%6."/>
+      <w:lvlJc w:val="right"/>
+      <w:pPr>
+        <w:ind w:left="4320" w:hanging="180"/>
+      </w:pPr>
+    </w:lvl>
+    <w:lvl w:ilvl="6" w:tplc="0409000F" w:tentative="1">
+      <w:start w:val="1"/>
+      <w:numFmt w:val="decimal"/>
+      <w:lvlText w:val="%7."/>
+      <w:lvlJc w:val="left"/>
+      <w:pPr>
+        <w:ind w:left="5040" w:hanging="360"/>
+      </w:pPr>
+    </w:lvl>
+    <w:lvl w:ilvl="7" w:tplc="04090019" w:tentative="1">
+      <w:start w:val="1"/>
+      <w:numFmt w:val="lowerLetter"/>
+      <w:lvlText w:val="%8."/>
+      <w:lvlJc w:val="left"/>
+      <w:pPr>
+        <w:ind w:left="5760" w:hanging="360"/>
+      </w:pPr>
+    </w:lvl>
+    <w:lvl w:ilvl="8" w:tplc="0409001B" w:tentative="1">
+      <w:start w:val="1"/>
+      <w:numFmt w:val="lowerRoman"/>
+      <w:lvlText w:val="%9."/>
+      <w:lvlJc w:val="right"/>
+      <w:pPr>
+        <w:ind w:left="6480" w:hanging="180"/>
+      </w:pPr>
+    </w:lvl>
+  </w:abstractNum>
+  <w:abstractNum w:abstractNumId="8">
+    <w:nsid w:val="740A7C20"/>
+    <w:multiLevelType w:val="hybridMultilevel"/>
+    <w:tmpl w:val="56C646E4"/>
+    <w:lvl w:ilvl="0" w:tplc="04090011">
+      <w:start w:val="1"/>
+      <w:numFmt w:val="decimal"/>
+      <w:lvlText w:val="%1)"/>
+      <w:lvlJc w:val="left"/>
+      <w:pPr>
+        <w:ind w:left="720" w:hanging="360"/>
+      </w:pPr>
+    </w:lvl>
+    <w:lvl w:ilvl="1" w:tplc="04090019">
+      <w:start w:val="1"/>
+      <w:numFmt w:val="lowerLetter"/>
+      <w:lvlText w:val="%2."/>
+      <w:lvlJc w:val="left"/>
+      <w:pPr>
+        <w:ind w:left="1440" w:hanging="360"/>
+      </w:pPr>
+    </w:lvl>
+    <w:lvl w:ilvl="2" w:tplc="0409001B">
+      <w:start w:val="1"/>
+      <w:numFmt w:val="lowerRoman"/>
+      <w:lvlText w:val="%3."/>
+      <w:lvlJc w:val="right"/>
+      <w:pPr>
+        <w:ind w:left="2160" w:hanging="180"/>
+      </w:pPr>
+    </w:lvl>
+    <w:lvl w:ilvl="3" w:tplc="0409000F" w:tentative="1">
       <w:start w:val="1"/>
       <w:numFmt w:val="decimal"/>
       <w:lvlText w:val="%4."/>
@@ -1260,6 +1451,9 @@
   </w:num>
   <w:num w:numId="19">
     <w:abstractNumId w:val="5"/>
+  </w:num>
+  <w:num w:numId="20">
+    <w:abstractNumId w:val="8"/>
   </w:num>
 </w:numbering>
 </file>
@@ -3119,7 +3313,7 @@
   <a:extraClrSchemeLst/>
   <a:extLst>
     <a:ext uri="{05A4C25C-085E-4340-85A3-A5531E510DB2}">
-      <thm15:themeFamily xmlns="" xmlns:thm15="http://schemas.microsoft.com/office/thememl/2012/main" name="Office Theme" id="{62F939B6-93AF-4DB8-9C6B-D6C7DFDC589F}" vid="{4A3C46E8-61CC-4603-A589-7422A47A8E4A}"/>
+      <thm15:themeFamily xmlns:thm15="http://schemas.microsoft.com/office/thememl/2012/main" xmlns="" name="Office Theme" id="{62F939B6-93AF-4DB8-9C6B-D6C7DFDC589F}" vid="{4A3C46E8-61CC-4603-A589-7422A47A8E4A}"/>
     </a:ext>
   </a:extLst>
 </a:theme>
@@ -3147,7 +3341,7 @@
 </file>
 
 <file path=customXml/itemProps2.xml><?xml version="1.0" encoding="utf-8"?>
-<ds:datastoreItem xmlns:ds="http://schemas.openxmlformats.org/officeDocument/2006/customXml" ds:itemID="{9BF8C1EB-DD9B-40F6-994A-8507045720A7}">
+<ds:datastoreItem xmlns:ds="http://schemas.openxmlformats.org/officeDocument/2006/customXml" ds:itemID="{B65F77B5-692A-4CB7-AD5E-F7315C0C1C4F}">
   <ds:schemaRefs>
     <ds:schemaRef ds:uri="http://schemas.openxmlformats.org/officeDocument/2006/bibliography"/>
   </ds:schemaRefs>

</xml_diff>

<commit_message>
Finish 1.3 start 1.4
</commit_message>
<xml_diff>
--- a/com/CrabbySpeck/PTAG/assets/story/Python Text Adventure Game.docx
+++ b/com/CrabbySpeck/PTAG/assets/story/Python Text Adventure Game.docx
@@ -226,8 +226,6 @@
       <w:r>
         <w:t>Hallway (2,1)</w:t>
       </w:r>
-      <w:bookmarkStart w:id="0" w:name="_GoBack"/>
-      <w:bookmarkEnd w:id="0"/>
     </w:p>
     <w:p>
       <w:r>
@@ -567,6 +565,161 @@
       <w:r>
         <w:t xml:space="preserve"> Private</w:t>
       </w:r>
+    </w:p>
+    <w:p>
+      <w:pPr>
+        <w:pStyle w:val="ListParagraph"/>
+        <w:numPr>
+          <w:ilvl w:val="2"/>
+          <w:numId w:val="20"/>
+        </w:numPr>
+      </w:pPr>
+      <w:r>
+        <w:rPr>
+          <w:b/>
+        </w:rPr>
+        <w:t>CFA</w:t>
+      </w:r>
+      <w:r>
+        <w:t>: You’ve defeated the private. You must hide the body to avoid alarm in the building.</w:t>
+      </w:r>
+    </w:p>
+    <w:p>
+      <w:pPr>
+        <w:pStyle w:val="ListParagraph"/>
+        <w:numPr>
+          <w:ilvl w:val="3"/>
+          <w:numId w:val="20"/>
+        </w:numPr>
+      </w:pPr>
+      <w:r>
+        <w:t>[MC 1.3.1]</w:t>
+      </w:r>
+      <w:r>
+        <w:t xml:space="preserve"> </w:t>
+      </w:r>
+      <w:r>
+        <w:rPr>
+          <w:b/>
+        </w:rPr>
+        <w:t>CB</w:t>
+      </w:r>
+      <w:r>
+        <w:t>: Replace 01 with ‘</w:t>
+      </w:r>
+      <w:r>
+        <w:t>Put the body in the office to the right ”Hide the body in the office to the right”’</w:t>
+      </w:r>
+    </w:p>
+    <w:p>
+      <w:pPr>
+        <w:pStyle w:val="ListParagraph"/>
+        <w:numPr>
+          <w:ilvl w:val="4"/>
+          <w:numId w:val="20"/>
+        </w:numPr>
+        <w:rPr>
+          <w:b/>
+        </w:rPr>
+      </w:pPr>
+      <w:r>
+        <w:rPr>
+          <w:b/>
+        </w:rPr>
+        <w:t>EO</w:t>
+      </w:r>
+    </w:p>
+    <w:p>
+      <w:pPr>
+        <w:pStyle w:val="ListParagraph"/>
+        <w:numPr>
+          <w:ilvl w:val="3"/>
+          <w:numId w:val="20"/>
+        </w:numPr>
+      </w:pPr>
+      <w:r>
+        <w:t>![MC 1.3.1] CB: Replace 01 with ‘Put the body in the office to the left “Hide the body in the office to the left”’</w:t>
+      </w:r>
+    </w:p>
+    <w:p>
+      <w:pPr>
+        <w:pStyle w:val="ListParagraph"/>
+        <w:numPr>
+          <w:ilvl w:val="4"/>
+          <w:numId w:val="20"/>
+        </w:numPr>
+      </w:pPr>
+      <w:r>
+        <w:rPr>
+          <w:b/>
+        </w:rPr>
+        <w:t>RO</w:t>
+      </w:r>
+    </w:p>
+    <w:p>
+      <w:pPr>
+        <w:pStyle w:val="ListParagraph"/>
+        <w:numPr>
+          <w:ilvl w:val="3"/>
+          <w:numId w:val="20"/>
+        </w:numPr>
+      </w:pPr>
+      <w:r>
+        <w:t>![MC 1.3.3.a.i.1]</w:t>
+      </w:r>
+      <w:r>
+        <w:t xml:space="preserve"> &amp;</w:t>
+      </w:r>
+      <w:r>
+        <w:t xml:space="preserve"> </w:t>
+      </w:r>
+      <w:r>
+        <w:t xml:space="preserve">![MC 1.3.1] </w:t>
+      </w:r>
+      <w:r>
+        <w:rPr>
+          <w:b/>
+        </w:rPr>
+        <w:t>CB</w:t>
+      </w:r>
+      <w:r>
+        <w:t>: Replace 02 with ‘Put the body in the office to the right ”Hide the body in the office to the right”’</w:t>
+      </w:r>
+    </w:p>
+    <w:p>
+      <w:pPr>
+        <w:pStyle w:val="ListParagraph"/>
+        <w:numPr>
+          <w:ilvl w:val="4"/>
+          <w:numId w:val="20"/>
+        </w:numPr>
+        <w:rPr>
+          <w:b/>
+        </w:rPr>
+      </w:pPr>
+      <w:r>
+        <w:rPr>
+          <w:b/>
+        </w:rPr>
+        <w:t>EO</w:t>
+      </w:r>
+    </w:p>
+    <w:p>
+      <w:pPr>
+        <w:pStyle w:val="Heading1"/>
+        <w:numPr>
+          <w:ilvl w:val="0"/>
+          <w:numId w:val="0"/>
+        </w:numPr>
+        <w:ind w:left="432" w:hanging="432"/>
+      </w:pPr>
+      <w:r>
+        <w:t>1.4: Room (4,2)</w:t>
+      </w:r>
+    </w:p>
+    <w:p>
+      <w:bookmarkStart w:id="0" w:name="_GoBack"/>
+      <w:bookmarkEnd w:id="0"/>
     </w:p>
     <w:sectPr>
       <w:pgSz w:w="12240" w:h="15840"/>
@@ -1313,7 +1466,7 @@
         <w:ind w:left="2160" w:hanging="180"/>
       </w:pPr>
     </w:lvl>
-    <w:lvl w:ilvl="3" w:tplc="0409000F" w:tentative="1">
+    <w:lvl w:ilvl="3" w:tplc="0409000F">
       <w:start w:val="1"/>
       <w:numFmt w:val="decimal"/>
       <w:lvlText w:val="%4."/>
@@ -1322,7 +1475,7 @@
         <w:ind w:left="2880" w:hanging="360"/>
       </w:pPr>
     </w:lvl>
-    <w:lvl w:ilvl="4" w:tplc="04090019" w:tentative="1">
+    <w:lvl w:ilvl="4" w:tplc="04090019">
       <w:start w:val="1"/>
       <w:numFmt w:val="lowerLetter"/>
       <w:lvlText w:val="%5."/>
@@ -3341,7 +3494,7 @@
 </file>
 
 <file path=customXml/itemProps2.xml><?xml version="1.0" encoding="utf-8"?>
-<ds:datastoreItem xmlns:ds="http://schemas.openxmlformats.org/officeDocument/2006/customXml" ds:itemID="{B65F77B5-692A-4CB7-AD5E-F7315C0C1C4F}">
+<ds:datastoreItem xmlns:ds="http://schemas.openxmlformats.org/officeDocument/2006/customXml" ds:itemID="{AECC5C17-E5BE-4741-8870-8B277E479049}">
   <ds:schemaRefs>
     <ds:schemaRef ds:uri="http://schemas.openxmlformats.org/officeDocument/2006/bibliography"/>
   </ds:schemaRefs>

</xml_diff>